<commit_message>
modifed 0973, add 0974 and 0975
</commit_message>
<xml_diff>
--- a/0973.docx
+++ b/0973.docx
@@ -1,6 +1,6 @@
 
 <file path=word/document.xml><?xml version="1.0" encoding="utf-8"?>
-<w:document xmlns:wpc="http://schemas.microsoft.com/office/word/2010/wordprocessingCanvas" xmlns:cx="http://schemas.microsoft.com/office/drawing/2014/chartex" xmlns:cx1="http://schemas.microsoft.com/office/drawing/2015/9/8/chartex" xmlns:mc="http://schemas.openxmlformats.org/markup-compatibility/2006" xmlns:o="urn:schemas-microsoft-com:office:office" xmlns:r="http://schemas.openxmlformats.org/officeDocument/2006/relationships" xmlns:m="http://schemas.openxmlformats.org/officeDocument/2006/math" xmlns:v="urn:schemas-microsoft-com:vml" xmlns:wp14="http://schemas.microsoft.com/office/word/2010/wordprocessingDrawing" xmlns:wp="http://schemas.openxmlformats.org/drawingml/2006/wordprocessingDrawing" xmlns:w10="urn:schemas-microsoft-com:office:word" xmlns:w="http://schemas.openxmlformats.org/wordprocessingml/2006/main" xmlns:w14="http://schemas.microsoft.com/office/word/2010/wordml" xmlns:w15="http://schemas.microsoft.com/office/word/2012/wordml" xmlns:w16se="http://schemas.microsoft.com/office/word/2015/wordml/symex" xmlns:wpg="http://schemas.microsoft.com/office/word/2010/wordprocessingGroup" xmlns:wpi="http://schemas.microsoft.com/office/word/2010/wordprocessingInk" xmlns:wne="http://schemas.microsoft.com/office/word/2006/wordml" xmlns:wps="http://schemas.microsoft.com/office/word/2010/wordprocessingShape" mc:Ignorable="w14 w15 w16se wp14">
+<w:document xmlns:wpc="http://schemas.microsoft.com/office/word/2010/wordprocessingCanvas" xmlns:cx="http://schemas.microsoft.com/office/drawing/2014/chartex" xmlns:cx1="http://schemas.microsoft.com/office/drawing/2015/9/8/chartex" xmlns:cx2="http://schemas.microsoft.com/office/drawing/2015/10/21/chartex" xmlns:cx3="http://schemas.microsoft.com/office/drawing/2016/5/9/chartex" xmlns:cx4="http://schemas.microsoft.com/office/drawing/2016/5/10/chartex" xmlns:cx5="http://schemas.microsoft.com/office/drawing/2016/5/11/chartex" xmlns:cx6="http://schemas.microsoft.com/office/drawing/2016/5/12/chartex" xmlns:cx7="http://schemas.microsoft.com/office/drawing/2016/5/13/chartex" xmlns:cx8="http://schemas.microsoft.com/office/drawing/2016/5/14/chartex" xmlns:mc="http://schemas.openxmlformats.org/markup-compatibility/2006" xmlns:aink="http://schemas.microsoft.com/office/drawing/2016/ink" xmlns:am3d="http://schemas.microsoft.com/office/drawing/2017/model3d" xmlns:o="urn:schemas-microsoft-com:office:office" xmlns:r="http://schemas.openxmlformats.org/officeDocument/2006/relationships" xmlns:m="http://schemas.openxmlformats.org/officeDocument/2006/math" xmlns:v="urn:schemas-microsoft-com:vml" xmlns:wp14="http://schemas.microsoft.com/office/word/2010/wordprocessingDrawing" xmlns:wp="http://schemas.openxmlformats.org/drawingml/2006/wordprocessingDrawing" xmlns:w10="urn:schemas-microsoft-com:office:word" xmlns:w="http://schemas.openxmlformats.org/wordprocessingml/2006/main" xmlns:w14="http://schemas.microsoft.com/office/word/2010/wordml" xmlns:w15="http://schemas.microsoft.com/office/word/2012/wordml" xmlns:w16cex="http://schemas.microsoft.com/office/word/2018/wordml/cex" xmlns:w16cid="http://schemas.microsoft.com/office/word/2016/wordml/cid" xmlns:w16="http://schemas.microsoft.com/office/word/2018/wordml" xmlns:w16sdtdh="http://schemas.microsoft.com/office/word/2020/wordml/sdtdatahash" xmlns:w16se="http://schemas.microsoft.com/office/word/2015/wordml/symex" xmlns:wpg="http://schemas.microsoft.com/office/word/2010/wordprocessingGroup" xmlns:wpi="http://schemas.microsoft.com/office/word/2010/wordprocessingInk" xmlns:wne="http://schemas.microsoft.com/office/word/2006/wordml" xmlns:wps="http://schemas.microsoft.com/office/word/2010/wordprocessingShape" mc:Ignorable="w14 w15 w16se w16cid w16 w16cex w16sdtdh wp14">
   <w:body>
     <w:p>
       <w:pPr>
@@ -45,21 +45,7 @@
         <w:rPr>
           <w:lang w:val="en-US"/>
         </w:rPr>
-        <w:t xml:space="preserve"> learning English </w:t>
-      </w:r>
-      <w:proofErr w:type="gramStart"/>
-      <w:r>
-        <w:rPr>
-          <w:lang w:val="en-US"/>
-        </w:rPr>
-        <w:t>really seriously</w:t>
-      </w:r>
-      <w:proofErr w:type="gramEnd"/>
-      <w:r>
-        <w:rPr>
-          <w:lang w:val="en-US"/>
-        </w:rPr>
-        <w:t>.</w:t>
+        <w:t xml:space="preserve"> learning English really seriously.</w:t>
       </w:r>
     </w:p>
     <w:p>
@@ -451,14 +437,7 @@
         <w:rPr>
           <w:lang w:val="en-US"/>
         </w:rPr>
-        <w:t xml:space="preserve"> so I try to </w:t>
-      </w:r>
-      <w:proofErr w:type="gramStart"/>
-      <w:r>
-        <w:rPr>
-          <w:lang w:val="en-US"/>
-        </w:rPr>
-        <w:t>plan ahead</w:t>
+        <w:t xml:space="preserve"> so I try to plan ahead</w:t>
       </w:r>
       <w:r>
         <w:rPr>
@@ -466,7 +445,6 @@
         </w:rPr>
         <w:t>.</w:t>
       </w:r>
-      <w:proofErr w:type="gramEnd"/>
     </w:p>
     <w:p>
       <w:pPr>
@@ -824,8 +802,698 @@
         </w:rPr>
         <w:t>I also come down to con</w:t>
       </w:r>
-      <w:bookmarkStart w:id="0" w:name="_GoBack"/>
-      <w:bookmarkEnd w:id="0"/>
+      <w:r>
+        <w:rPr>
+          <w:lang w:val="en-US"/>
+        </w:rPr>
+        <w:t>c</w:t>
+      </w:r>
+      <w:r>
+        <w:rPr>
+          <w:lang w:val="en-US"/>
+        </w:rPr>
+        <w:t xml:space="preserve">lusion that </w:t>
+      </w:r>
+      <w:r>
+        <w:rPr>
+          <w:lang w:val="en-US"/>
+        </w:rPr>
+        <w:t xml:space="preserve">it’s </w:t>
+      </w:r>
+      <w:r>
+        <w:rPr>
+          <w:lang w:val="en-US"/>
+        </w:rPr>
+        <w:t>never</w:t>
+      </w:r>
+      <w:r>
+        <w:rPr>
+          <w:lang w:val="en-US"/>
+        </w:rPr>
+        <w:t xml:space="preserve"> too</w:t>
+      </w:r>
+      <w:r>
+        <w:rPr>
+          <w:lang w:val="en-US"/>
+        </w:rPr>
+        <w:t xml:space="preserve"> late to learn.</w:t>
+      </w:r>
+    </w:p>
+    <w:p>
+      <w:pPr>
+        <w:pStyle w:val="a3"/>
+        <w:numPr>
+          <w:ilvl w:val="0"/>
+          <w:numId w:val="3"/>
+        </w:numPr>
+        <w:rPr>
+          <w:lang w:val="en-US"/>
+        </w:rPr>
+      </w:pPr>
+      <w:r>
+        <w:rPr>
+          <w:lang w:val="en-US"/>
+        </w:rPr>
+        <w:t xml:space="preserve">I’m also sure that my hard-work </w:t>
+      </w:r>
+      <w:r>
+        <w:rPr>
+          <w:lang w:val="en-US"/>
+        </w:rPr>
+        <w:t xml:space="preserve">will </w:t>
+      </w:r>
+      <w:r>
+        <w:rPr>
+          <w:lang w:val="en-US"/>
+        </w:rPr>
+        <w:t>pay off in the end.</w:t>
+      </w:r>
+    </w:p>
+    <w:p>
+      <w:pPr>
+        <w:pStyle w:val="a3"/>
+        <w:numPr>
+          <w:ilvl w:val="0"/>
+          <w:numId w:val="3"/>
+        </w:numPr>
+        <w:rPr>
+          <w:lang w:val="en-US"/>
+        </w:rPr>
+      </w:pPr>
+      <w:r>
+        <w:rPr>
+          <w:lang w:val="en-US"/>
+        </w:rPr>
+        <w:t xml:space="preserve">I’ve just come up with </w:t>
+      </w:r>
+      <w:r>
+        <w:rPr>
+          <w:lang w:val="en-US"/>
+        </w:rPr>
+        <w:t>an absolutely brilliant idea.</w:t>
+      </w:r>
+    </w:p>
+    <w:p>
+      <w:pPr>
+        <w:pStyle w:val="a3"/>
+        <w:numPr>
+          <w:ilvl w:val="0"/>
+          <w:numId w:val="3"/>
+        </w:numPr>
+        <w:rPr>
+          <w:lang w:val="en-US"/>
+        </w:rPr>
+      </w:pPr>
+      <w:r>
+        <w:rPr>
+          <w:lang w:val="en-US"/>
+        </w:rPr>
+        <w:t xml:space="preserve">Let me </w:t>
+      </w:r>
+      <w:r>
+        <w:rPr>
+          <w:lang w:val="en-US"/>
+        </w:rPr>
+        <w:t>get</w:t>
+      </w:r>
+      <w:r>
+        <w:rPr>
+          <w:lang w:val="en-US"/>
+        </w:rPr>
+        <w:t xml:space="preserve"> my message across.</w:t>
+      </w:r>
+    </w:p>
+    <w:p>
+      <w:pPr>
+        <w:pStyle w:val="a3"/>
+        <w:numPr>
+          <w:ilvl w:val="0"/>
+          <w:numId w:val="3"/>
+        </w:numPr>
+        <w:rPr>
+          <w:lang w:val="en-US"/>
+        </w:rPr>
+      </w:pPr>
+      <w:r>
+        <w:rPr>
+          <w:lang w:val="en-US"/>
+        </w:rPr>
+        <w:t>I stick to the idea that you can really do it</w:t>
+      </w:r>
+      <w:r>
+        <w:rPr>
+          <w:lang w:val="en-US"/>
+        </w:rPr>
+        <w:t xml:space="preserve"> no matter where you live and what income you have.</w:t>
+      </w:r>
+    </w:p>
+    <w:p>
+      <w:pPr>
+        <w:pStyle w:val="a3"/>
+        <w:numPr>
+          <w:ilvl w:val="0"/>
+          <w:numId w:val="3"/>
+        </w:numPr>
+        <w:rPr>
+          <w:lang w:val="en-US"/>
+        </w:rPr>
+      </w:pPr>
+      <w:r>
+        <w:rPr>
+          <w:lang w:val="en-US"/>
+        </w:rPr>
+        <w:t xml:space="preserve">I really look forward </w:t>
+      </w:r>
+      <w:r>
+        <w:rPr>
+          <w:lang w:val="en-US"/>
+        </w:rPr>
+        <w:t xml:space="preserve">to </w:t>
+      </w:r>
+      <w:r>
+        <w:rPr>
+          <w:lang w:val="en-US"/>
+        </w:rPr>
+        <w:t>the</w:t>
+      </w:r>
+      <w:r>
+        <w:rPr>
+          <w:b/>
+          <w:bCs/>
+          <w:lang w:val="en-US"/>
+        </w:rPr>
+        <w:t xml:space="preserve"> </w:t>
+      </w:r>
+      <w:r>
+        <w:rPr>
+          <w:b/>
+          <w:bCs/>
+          <w:color w:val="FF0000"/>
+          <w:lang w:val="en-US"/>
+        </w:rPr>
+        <w:t>next</w:t>
+      </w:r>
+      <w:r>
+        <w:rPr>
+          <w:color w:val="FF0000"/>
+          <w:lang w:val="en-US"/>
+        </w:rPr>
+        <w:t xml:space="preserve"> </w:t>
+      </w:r>
+      <w:r>
+        <w:rPr>
+          <w:lang w:val="en-US"/>
+        </w:rPr>
+        <w:t>videos.</w:t>
+      </w:r>
+    </w:p>
+    <w:p>
+      <w:pPr>
+        <w:pStyle w:val="a3"/>
+        <w:numPr>
+          <w:ilvl w:val="0"/>
+          <w:numId w:val="3"/>
+        </w:numPr>
+        <w:rPr>
+          <w:lang w:val="en-US"/>
+        </w:rPr>
+      </w:pPr>
+      <w:r>
+        <w:rPr>
+          <w:lang w:val="en-US"/>
+        </w:rPr>
+        <w:t>I really want to learn English more intensively</w:t>
+      </w:r>
+      <w:r>
+        <w:rPr>
+          <w:lang w:val="en-US"/>
+        </w:rPr>
+        <w:t xml:space="preserve"> and</w:t>
+      </w:r>
+      <w:r>
+        <w:rPr>
+          <w:lang w:val="en-US"/>
+        </w:rPr>
+        <w:t xml:space="preserve"> I’m not going to put it off.</w:t>
+      </w:r>
+    </w:p>
+    <w:p>
+      <w:pPr>
+        <w:pStyle w:val="a3"/>
+        <w:numPr>
+          <w:ilvl w:val="0"/>
+          <w:numId w:val="3"/>
+        </w:numPr>
+        <w:rPr>
+          <w:lang w:val="en-US"/>
+        </w:rPr>
+      </w:pPr>
+      <w:r>
+        <w:rPr>
+          <w:lang w:val="en-US"/>
+        </w:rPr>
+        <w:t>I sometimes work out at home.</w:t>
+      </w:r>
+    </w:p>
+    <w:p>
+      <w:pPr>
+        <w:pStyle w:val="a3"/>
+        <w:numPr>
+          <w:ilvl w:val="0"/>
+          <w:numId w:val="3"/>
+        </w:numPr>
+        <w:rPr>
+          <w:lang w:val="en-US"/>
+        </w:rPr>
+      </w:pPr>
+      <w:r>
+        <w:rPr>
+          <w:lang w:val="en-US"/>
+        </w:rPr>
+        <w:t xml:space="preserve">Looking ahead, I also </w:t>
+      </w:r>
+      <w:r>
+        <w:rPr>
+          <w:lang w:val="en-US"/>
+        </w:rPr>
+        <w:t>need to look after my health.</w:t>
+      </w:r>
+    </w:p>
+    <w:p>
+      <w:pPr>
+        <w:pStyle w:val="a3"/>
+        <w:numPr>
+          <w:ilvl w:val="0"/>
+          <w:numId w:val="3"/>
+        </w:numPr>
+        <w:rPr>
+          <w:lang w:val="en-US"/>
+        </w:rPr>
+      </w:pPr>
+      <w:r>
+        <w:rPr>
+          <w:lang w:val="en-US"/>
+        </w:rPr>
+        <w:t xml:space="preserve">I go in </w:t>
+      </w:r>
+      <w:r>
+        <w:rPr>
+          <w:b/>
+          <w:bCs/>
+          <w:color w:val="FF0000"/>
+          <w:lang w:val="en-US"/>
+        </w:rPr>
+        <w:t>for</w:t>
+      </w:r>
+      <w:r>
+        <w:rPr>
+          <w:lang w:val="en-US"/>
+        </w:rPr>
+        <w:t xml:space="preserve"> </w:t>
+      </w:r>
+      <w:r>
+        <w:rPr>
+          <w:lang w:val="en-US"/>
+        </w:rPr>
+        <w:t>sports</w:t>
+      </w:r>
+      <w:r>
+        <w:rPr>
+          <w:lang w:val="en-US"/>
+        </w:rPr>
+        <w:t xml:space="preserve"> and you may guess that I wouldn’t like to be </w:t>
+      </w:r>
+      <w:r>
+        <w:rPr>
+          <w:lang w:val="en-US"/>
+        </w:rPr>
+        <w:t>completely</w:t>
+      </w:r>
+      <w:r>
+        <w:rPr>
+          <w:lang w:val="en-US"/>
+        </w:rPr>
+        <w:t xml:space="preserve"> worn-out</w:t>
+      </w:r>
+      <w:r>
+        <w:rPr>
+          <w:lang w:val="en-US"/>
+        </w:rPr>
+        <w:t xml:space="preserve"> learning only English all day.</w:t>
+      </w:r>
+    </w:p>
+    <w:p>
+      <w:pPr>
+        <w:pStyle w:val="a3"/>
+        <w:numPr>
+          <w:ilvl w:val="0"/>
+          <w:numId w:val="3"/>
+        </w:numPr>
+        <w:rPr>
+          <w:lang w:val="en-US"/>
+        </w:rPr>
+      </w:pPr>
+      <w:r>
+        <w:rPr>
+          <w:lang w:val="en-US"/>
+        </w:rPr>
+        <w:t>My best friend doesn’t think so</w:t>
+      </w:r>
+      <w:r>
+        <w:rPr>
+          <w:lang w:val="en-US"/>
+        </w:rPr>
+        <w:t xml:space="preserve"> but our life will show us who</w:t>
+      </w:r>
+      <w:r>
+        <w:rPr>
+          <w:lang w:val="en-US"/>
+        </w:rPr>
+        <w:t xml:space="preserve"> will</w:t>
+      </w:r>
+      <w:r>
+        <w:rPr>
+          <w:lang w:val="en-US"/>
+        </w:rPr>
+        <w:t xml:space="preserve"> turn out to be right.</w:t>
+      </w:r>
+    </w:p>
+    <w:p>
+      <w:pPr>
+        <w:pStyle w:val="a3"/>
+        <w:numPr>
+          <w:ilvl w:val="0"/>
+          <w:numId w:val="3"/>
+        </w:numPr>
+        <w:rPr>
+          <w:lang w:val="en-US"/>
+        </w:rPr>
+      </w:pPr>
+      <w:r>
+        <w:rPr>
+          <w:lang w:val="en-US"/>
+        </w:rPr>
+        <w:t xml:space="preserve">I also go on working </w:t>
+      </w:r>
+      <w:r>
+        <w:rPr>
+          <w:lang w:val="en-US"/>
+        </w:rPr>
+        <w:t>very hard</w:t>
+      </w:r>
+      <w:r>
+        <w:rPr>
+          <w:lang w:val="en-US"/>
+        </w:rPr>
+        <w:t>.</w:t>
+      </w:r>
+    </w:p>
+    <w:p>
+      <w:pPr>
+        <w:pStyle w:val="a3"/>
+        <w:numPr>
+          <w:ilvl w:val="0"/>
+          <w:numId w:val="3"/>
+        </w:numPr>
+        <w:rPr>
+          <w:lang w:val="en-US"/>
+        </w:rPr>
+      </w:pPr>
+      <w:r>
+        <w:rPr>
+          <w:lang w:val="en-US"/>
+        </w:rPr>
+        <w:t>If you work little</w:t>
+      </w:r>
+      <w:r>
+        <w:rPr>
+          <w:lang w:val="en-US"/>
+        </w:rPr>
+        <w:t>,</w:t>
+      </w:r>
+      <w:r>
+        <w:rPr>
+          <w:lang w:val="en-US"/>
+        </w:rPr>
+        <w:t xml:space="preserve"> it isn’t </w:t>
+      </w:r>
+      <w:r>
+        <w:rPr>
+          <w:lang w:val="en-US"/>
+        </w:rPr>
+        <w:t xml:space="preserve">so </w:t>
+      </w:r>
+      <w:r>
+        <w:rPr>
+          <w:lang w:val="en-US"/>
+        </w:rPr>
+        <w:t>easy to get by</w:t>
+      </w:r>
+      <w:r>
+        <w:rPr>
+          <w:lang w:val="en-US"/>
+        </w:rPr>
+        <w:t xml:space="preserve"> </w:t>
+      </w:r>
+      <w:r>
+        <w:rPr>
+          <w:b/>
+          <w:bCs/>
+          <w:color w:val="FF0000"/>
+          <w:lang w:val="en-US"/>
+        </w:rPr>
+        <w:t>on</w:t>
+      </w:r>
+      <w:r>
+        <w:rPr>
+          <w:lang w:val="en-US"/>
+        </w:rPr>
+        <w:t xml:space="preserve"> this money</w:t>
+      </w:r>
+      <w:r>
+        <w:rPr>
+          <w:lang w:val="en-US"/>
+        </w:rPr>
+        <w:t xml:space="preserve"> [which]</w:t>
+      </w:r>
+      <w:r>
+        <w:rPr>
+          <w:lang w:val="en-US"/>
+        </w:rPr>
+        <w:t xml:space="preserve"> you earn</w:t>
+      </w:r>
+      <w:r>
+        <w:rPr>
+          <w:lang w:val="en-US"/>
+        </w:rPr>
+        <w:t xml:space="preserve"> so</w:t>
+      </w:r>
+      <w:r>
+        <w:rPr>
+          <w:lang w:val="en-US"/>
+        </w:rPr>
+        <w:t xml:space="preserve"> I have to </w:t>
+      </w:r>
+      <w:r>
+        <w:rPr>
+          <w:lang w:val="en-US"/>
+        </w:rPr>
+        <w:t>carry</w:t>
+      </w:r>
+      <w:r>
+        <w:rPr>
+          <w:lang w:val="en-US"/>
+        </w:rPr>
+        <w:t xml:space="preserve"> on doing it.</w:t>
+      </w:r>
+    </w:p>
+    <w:p>
+      <w:pPr>
+        <w:pStyle w:val="a3"/>
+        <w:numPr>
+          <w:ilvl w:val="0"/>
+          <w:numId w:val="3"/>
+        </w:numPr>
+        <w:rPr>
+          <w:lang w:val="en-US"/>
+        </w:rPr>
+      </w:pPr>
+      <w:r>
+        <w:rPr>
+          <w:lang w:val="en-US"/>
+        </w:rPr>
+        <w:t xml:space="preserve">Our life is </w:t>
+      </w:r>
+      <w:r>
+        <w:rPr>
+          <w:lang w:val="en-US"/>
+        </w:rPr>
+        <w:t>amazing</w:t>
+      </w:r>
+      <w:r>
+        <w:rPr>
+          <w:lang w:val="en-US"/>
+        </w:rPr>
+        <w:t xml:space="preserve"> and it opens up so many</w:t>
+      </w:r>
+      <w:r>
+        <w:rPr>
+          <w:lang w:val="en-US"/>
+        </w:rPr>
+        <w:t xml:space="preserve"> uniq</w:t>
+      </w:r>
+      <w:r>
+        <w:rPr>
+          <w:lang w:val="en-US"/>
+        </w:rPr>
+        <w:t>ue</w:t>
+      </w:r>
+      <w:r>
+        <w:rPr>
+          <w:lang w:val="en-US"/>
+        </w:rPr>
+        <w:t xml:space="preserve"> opportunities.</w:t>
+      </w:r>
+    </w:p>
+    <w:p>
+      <w:pPr>
+        <w:pStyle w:val="a3"/>
+        <w:numPr>
+          <w:ilvl w:val="0"/>
+          <w:numId w:val="3"/>
+        </w:numPr>
+        <w:rPr>
+          <w:lang w:val="en-US"/>
+        </w:rPr>
+      </w:pPr>
+      <w:r>
+        <w:rPr>
+          <w:lang w:val="en-US"/>
+        </w:rPr>
+        <w:t>You need to leap at this chance.</w:t>
+      </w:r>
+    </w:p>
+    <w:p>
+      <w:pPr>
+        <w:pStyle w:val="a3"/>
+        <w:numPr>
+          <w:ilvl w:val="0"/>
+          <w:numId w:val="3"/>
+        </w:numPr>
+        <w:rPr>
+          <w:lang w:val="en-US"/>
+        </w:rPr>
+      </w:pPr>
+      <w:r>
+        <w:rPr>
+          <w:lang w:val="en-US"/>
+        </w:rPr>
+        <w:t>What I mean is that</w:t>
+      </w:r>
+      <w:r>
+        <w:rPr>
+          <w:lang w:val="en-US"/>
+        </w:rPr>
+        <w:t xml:space="preserve"> you need to leap at the chance to learn English here.</w:t>
+      </w:r>
+    </w:p>
+    <w:p>
+      <w:pPr>
+        <w:pStyle w:val="a3"/>
+        <w:numPr>
+          <w:ilvl w:val="0"/>
+          <w:numId w:val="3"/>
+        </w:numPr>
+        <w:rPr>
+          <w:lang w:val="en-US"/>
+        </w:rPr>
+      </w:pPr>
+      <w:r>
+        <w:rPr>
+          <w:lang w:val="en-US"/>
+        </w:rPr>
+        <w:t>I’d like to point out that my aim is to polish up my English and get rid of these unnecessary mistakes completely what</w:t>
+      </w:r>
+      <w:r>
+        <w:rPr>
+          <w:lang w:val="en-US"/>
+        </w:rPr>
+        <w:t>’</w:t>
+      </w:r>
+      <w:r>
+        <w:rPr>
+          <w:lang w:val="en-US"/>
+        </w:rPr>
+        <w:t>s possible thanks to this channel.</w:t>
+      </w:r>
+    </w:p>
+    <w:p>
+      <w:pPr>
+        <w:pStyle w:val="a3"/>
+        <w:numPr>
+          <w:ilvl w:val="0"/>
+          <w:numId w:val="3"/>
+        </w:numPr>
+        <w:rPr>
+          <w:lang w:val="en-US"/>
+        </w:rPr>
+      </w:pPr>
+      <w:r>
+        <w:rPr>
+          <w:lang w:val="en-US"/>
+        </w:rPr>
+        <w:t xml:space="preserve">If you ask my friends’ opinion, we all come to the conclusion that </w:t>
+      </w:r>
+      <w:r>
+        <w:rPr>
+          <w:lang w:val="en-US"/>
+        </w:rPr>
+        <w:t>we should</w:t>
+      </w:r>
+      <w:r>
+        <w:rPr>
+          <w:lang w:val="en-US"/>
+        </w:rPr>
+        <w:t xml:space="preserve"> have found</w:t>
+      </w:r>
+      <w:r>
+        <w:rPr>
+          <w:lang w:val="en-US"/>
+        </w:rPr>
+        <w:t xml:space="preserve"> this channel much earl</w:t>
+      </w:r>
+      <w:r>
+        <w:rPr>
+          <w:lang w:val="en-US"/>
+        </w:rPr>
+        <w:t>ier</w:t>
+      </w:r>
+      <w:r>
+        <w:rPr>
+          <w:lang w:val="en-US"/>
+        </w:rPr>
+        <w:t xml:space="preserve"> because the more exercises we do, the more confidence we have</w:t>
+      </w:r>
+      <w:r>
+        <w:rPr>
+          <w:lang w:val="en-US"/>
+        </w:rPr>
+        <w:t xml:space="preserve"> and the better our English is</w:t>
+      </w:r>
+      <w:r>
+        <w:rPr>
+          <w:lang w:val="en-US"/>
+        </w:rPr>
+        <w:t>.</w:t>
+      </w:r>
+    </w:p>
+    <w:p>
+      <w:pPr>
+        <w:pStyle w:val="a3"/>
+        <w:rPr>
+          <w:lang w:val="en-US"/>
+        </w:rPr>
+      </w:pPr>
     </w:p>
     <w:sectPr>
       <w:pgSz w:w="11906" w:h="16838"/>
@@ -838,7 +1506,7 @@
 </file>
 
 <file path=word/numbering.xml><?xml version="1.0" encoding="utf-8"?>
-<w:numbering xmlns:wpc="http://schemas.microsoft.com/office/word/2010/wordprocessingCanvas" xmlns:cx="http://schemas.microsoft.com/office/drawing/2014/chartex" xmlns:cx1="http://schemas.microsoft.com/office/drawing/2015/9/8/chartex" xmlns:mc="http://schemas.openxmlformats.org/markup-compatibility/2006" xmlns:o="urn:schemas-microsoft-com:office:office" xmlns:r="http://schemas.openxmlformats.org/officeDocument/2006/relationships" xmlns:m="http://schemas.openxmlformats.org/officeDocument/2006/math" xmlns:v="urn:schemas-microsoft-com:vml" xmlns:wp14="http://schemas.microsoft.com/office/word/2010/wordprocessingDrawing" xmlns:wp="http://schemas.openxmlformats.org/drawingml/2006/wordprocessingDrawing" xmlns:w10="urn:schemas-microsoft-com:office:word" xmlns:w="http://schemas.openxmlformats.org/wordprocessingml/2006/main" xmlns:w14="http://schemas.microsoft.com/office/word/2010/wordml" xmlns:w15="http://schemas.microsoft.com/office/word/2012/wordml" xmlns:w16se="http://schemas.microsoft.com/office/word/2015/wordml/symex" xmlns:wpg="http://schemas.microsoft.com/office/word/2010/wordprocessingGroup" xmlns:wpi="http://schemas.microsoft.com/office/word/2010/wordprocessingInk" xmlns:wne="http://schemas.microsoft.com/office/word/2006/wordml" xmlns:wps="http://schemas.microsoft.com/office/word/2010/wordprocessingShape" mc:Ignorable="w14 w15 w16se wp14">
+<w:numbering xmlns:wpc="http://schemas.microsoft.com/office/word/2010/wordprocessingCanvas" xmlns:cx="http://schemas.microsoft.com/office/drawing/2014/chartex" xmlns:cx1="http://schemas.microsoft.com/office/drawing/2015/9/8/chartex" xmlns:cx2="http://schemas.microsoft.com/office/drawing/2015/10/21/chartex" xmlns:cx3="http://schemas.microsoft.com/office/drawing/2016/5/9/chartex" xmlns:cx4="http://schemas.microsoft.com/office/drawing/2016/5/10/chartex" xmlns:cx5="http://schemas.microsoft.com/office/drawing/2016/5/11/chartex" xmlns:cx6="http://schemas.microsoft.com/office/drawing/2016/5/12/chartex" xmlns:cx7="http://schemas.microsoft.com/office/drawing/2016/5/13/chartex" xmlns:cx8="http://schemas.microsoft.com/office/drawing/2016/5/14/chartex" xmlns:mc="http://schemas.openxmlformats.org/markup-compatibility/2006" xmlns:aink="http://schemas.microsoft.com/office/drawing/2016/ink" xmlns:am3d="http://schemas.microsoft.com/office/drawing/2017/model3d" xmlns:o="urn:schemas-microsoft-com:office:office" xmlns:r="http://schemas.openxmlformats.org/officeDocument/2006/relationships" xmlns:m="http://schemas.openxmlformats.org/officeDocument/2006/math" xmlns:v="urn:schemas-microsoft-com:vml" xmlns:wp14="http://schemas.microsoft.com/office/word/2010/wordprocessingDrawing" xmlns:wp="http://schemas.openxmlformats.org/drawingml/2006/wordprocessingDrawing" xmlns:w10="urn:schemas-microsoft-com:office:word" xmlns:w="http://schemas.openxmlformats.org/wordprocessingml/2006/main" xmlns:w14="http://schemas.microsoft.com/office/word/2010/wordml" xmlns:w15="http://schemas.microsoft.com/office/word/2012/wordml" xmlns:w16cex="http://schemas.microsoft.com/office/word/2018/wordml/cex" xmlns:w16cid="http://schemas.microsoft.com/office/word/2016/wordml/cid" xmlns:w16="http://schemas.microsoft.com/office/word/2018/wordml" xmlns:w16sdtdh="http://schemas.microsoft.com/office/word/2020/wordml/sdtdatahash" xmlns:w16se="http://schemas.microsoft.com/office/word/2015/wordml/symex" xmlns:wpg="http://schemas.microsoft.com/office/word/2010/wordprocessingGroup" xmlns:wpi="http://schemas.microsoft.com/office/word/2010/wordprocessingInk" xmlns:wne="http://schemas.microsoft.com/office/word/2006/wordml" xmlns:wps="http://schemas.microsoft.com/office/word/2010/wordprocessingShape" mc:Ignorable="w14 w15 w16se w16cid w16 w16cex w16sdtdh wp14">
   <w:abstractNum w:abstractNumId="0" w15:restartNumberingAfterBreak="0">
     <w:nsid w:val="59E86892"/>
     <w:multiLevelType w:val="hybridMultilevel"/>
@@ -1120,7 +1788,7 @@
 </file>
 
 <file path=word/styles.xml><?xml version="1.0" encoding="utf-8"?>
-<w:styles xmlns:mc="http://schemas.openxmlformats.org/markup-compatibility/2006" xmlns:r="http://schemas.openxmlformats.org/officeDocument/2006/relationships" xmlns:w="http://schemas.openxmlformats.org/wordprocessingml/2006/main" xmlns:w14="http://schemas.microsoft.com/office/word/2010/wordml" xmlns:w15="http://schemas.microsoft.com/office/word/2012/wordml" xmlns:w16se="http://schemas.microsoft.com/office/word/2015/wordml/symex" mc:Ignorable="w14 w15 w16se">
+<w:styles xmlns:mc="http://schemas.openxmlformats.org/markup-compatibility/2006" xmlns:r="http://schemas.openxmlformats.org/officeDocument/2006/relationships" xmlns:w="http://schemas.openxmlformats.org/wordprocessingml/2006/main" xmlns:w14="http://schemas.microsoft.com/office/word/2010/wordml" xmlns:w15="http://schemas.microsoft.com/office/word/2012/wordml" xmlns:w16cex="http://schemas.microsoft.com/office/word/2018/wordml/cex" xmlns:w16cid="http://schemas.microsoft.com/office/word/2016/wordml/cid" xmlns:w16="http://schemas.microsoft.com/office/word/2018/wordml" xmlns:w16sdtdh="http://schemas.microsoft.com/office/word/2020/wordml/sdtdatahash" xmlns:w16se="http://schemas.microsoft.com/office/word/2015/wordml/symex" mc:Ignorable="w14 w15 w16se w16cid w16 w16cex w16sdtdh">
   <w:docDefaults>
     <w:rPrDefault>
       <w:rPr>
@@ -1136,7 +1804,7 @@
       </w:pPr>
     </w:pPrDefault>
   </w:docDefaults>
-  <w:latentStyles w:defLockedState="0" w:defUIPriority="99" w:defSemiHidden="0" w:defUnhideWhenUsed="0" w:defQFormat="0" w:count="371">
+  <w:latentStyles w:defLockedState="0" w:defUIPriority="99" w:defSemiHidden="0" w:defUnhideWhenUsed="0" w:defQFormat="0" w:count="376">
     <w:lsdException w:name="Normal" w:uiPriority="0" w:qFormat="1"/>
     <w:lsdException w:name="heading 1" w:uiPriority="9" w:qFormat="1"/>
     <w:lsdException w:name="heading 2" w:semiHidden="1" w:uiPriority="9" w:unhideWhenUsed="1" w:qFormat="1"/>
@@ -1508,6 +2176,11 @@
     <w:lsdException w:name="List Table 5 Dark Accent 6" w:uiPriority="50"/>
     <w:lsdException w:name="List Table 6 Colorful Accent 6" w:uiPriority="51"/>
     <w:lsdException w:name="List Table 7 Colorful Accent 6" w:uiPriority="52"/>
+    <w:lsdException w:name="Mention" w:semiHidden="1" w:unhideWhenUsed="1"/>
+    <w:lsdException w:name="Smart Hyperlink" w:semiHidden="1" w:unhideWhenUsed="1"/>
+    <w:lsdException w:name="Hashtag" w:semiHidden="1" w:unhideWhenUsed="1"/>
+    <w:lsdException w:name="Unresolved Mention" w:semiHidden="1" w:unhideWhenUsed="1"/>
+    <w:lsdException w:name="Smart Link" w:semiHidden="1" w:unhideWhenUsed="1"/>
   </w:latentStyles>
   <w:style w:type="paragraph" w:default="1" w:styleId="a">
     <w:name w:val="Normal"/>

</xml_diff>